<commit_message>
Finishing from adding products images  of men t-shirts
</commit_message>
<xml_diff>
--- a/admin/inc/images/clothes/men/t-shirt/all t-shirt.docx
+++ b/admin/inc/images/clothes/men/t-shirt/all t-shirt.docx
@@ -380,77 +380,113 @@
                 <w:sz w:val="26"/>
                 <w:szCs w:val="26"/>
               </w:rPr>
-              <w:t>Material composition100% Polyester</w:t>
-            </w:r>
-          </w:p>
-          <w:p>
-            <w:pPr>
-              <w:rPr>
-                <w:rFonts w:ascii="Leelawadee" w:hAnsi="Leelawadee" w:cs="Leelawadee"/>
-                <w:sz w:val="26"/>
-                <w:szCs w:val="26"/>
-              </w:rPr>
-            </w:pPr>
-            <w:r>
-              <w:rPr>
-                <w:rFonts w:ascii="Leelawadee" w:hAnsi="Leelawadee" w:cs="Leelawadee"/>
-                <w:sz w:val="26"/>
-                <w:szCs w:val="26"/>
-              </w:rPr>
-              <w:t xml:space="preserve">Care </w:t>
-            </w:r>
-            <w:proofErr w:type="spellStart"/>
-            <w:r>
-              <w:rPr>
-                <w:rFonts w:ascii="Leelawadee" w:hAnsi="Leelawadee" w:cs="Leelawadee"/>
-                <w:sz w:val="26"/>
-                <w:szCs w:val="26"/>
-              </w:rPr>
-              <w:t>instructionsHand</w:t>
-            </w:r>
-            <w:proofErr w:type="spellEnd"/>
-            <w:r>
-              <w:rPr>
-                <w:rFonts w:ascii="Leelawadee" w:hAnsi="Leelawadee" w:cs="Leelawadee"/>
-                <w:sz w:val="26"/>
-                <w:szCs w:val="26"/>
-              </w:rPr>
-              <w:t xml:space="preserve"> Wash Only</w:t>
-            </w:r>
-          </w:p>
-          <w:p>
-            <w:pPr>
-              <w:rPr>
-                <w:rFonts w:ascii="Leelawadee" w:hAnsi="Leelawadee" w:cs="Leelawadee"/>
-                <w:sz w:val="26"/>
-                <w:szCs w:val="26"/>
-              </w:rPr>
-            </w:pPr>
-            <w:r>
-              <w:rPr>
-                <w:rFonts w:ascii="Leelawadee" w:hAnsi="Leelawadee" w:cs="Leelawadee"/>
-                <w:sz w:val="26"/>
-                <w:szCs w:val="26"/>
-              </w:rPr>
-              <w:t xml:space="preserve">Closure </w:t>
-            </w:r>
-            <w:proofErr w:type="spellStart"/>
-            <w:r>
-              <w:rPr>
-                <w:rFonts w:ascii="Leelawadee" w:hAnsi="Leelawadee" w:cs="Leelawadee"/>
-                <w:sz w:val="26"/>
-                <w:szCs w:val="26"/>
-              </w:rPr>
-              <w:t>typePull</w:t>
-            </w:r>
-            <w:proofErr w:type="spellEnd"/>
-            <w:r>
-              <w:rPr>
-                <w:rFonts w:ascii="Leelawadee" w:hAnsi="Leelawadee" w:cs="Leelawadee"/>
-                <w:sz w:val="26"/>
-                <w:szCs w:val="26"/>
-              </w:rPr>
-              <w:t xml:space="preserve"> On</w:t>
+              <w:t>Material composition</w:t>
+            </w:r>
+            <w:r>
+              <w:rPr>
+                <w:rFonts w:ascii="Leelawadee" w:hAnsi="Leelawadee" w:cs="Leelawadee"/>
+                <w:sz w:val="26"/>
+                <w:szCs w:val="26"/>
+              </w:rPr>
+              <w:t xml:space="preserve">: </w:t>
+            </w:r>
+            <w:r>
+              <w:rPr>
+                <w:rFonts w:ascii="Leelawadee" w:hAnsi="Leelawadee" w:cs="Leelawadee"/>
+                <w:sz w:val="26"/>
+                <w:szCs w:val="26"/>
+              </w:rPr>
+              <w:t>100% Polyester</w:t>
+            </w:r>
+            <w:r>
+              <w:rPr>
+                <w:rFonts w:ascii="Leelawadee" w:hAnsi="Leelawadee" w:cs="Leelawadee"/>
+                <w:sz w:val="26"/>
+                <w:szCs w:val="26"/>
+              </w:rPr>
+              <w:t>.</w:t>
+            </w:r>
+          </w:p>
+          <w:p>
+            <w:pPr>
+              <w:rPr>
+                <w:rFonts w:ascii="Leelawadee" w:hAnsi="Leelawadee" w:cs="Leelawadee"/>
+                <w:sz w:val="26"/>
+                <w:szCs w:val="26"/>
+              </w:rPr>
+            </w:pPr>
+            <w:r>
+              <w:rPr>
+                <w:rFonts w:ascii="Leelawadee" w:hAnsi="Leelawadee" w:cs="Leelawadee"/>
+                <w:sz w:val="26"/>
+                <w:szCs w:val="26"/>
+              </w:rPr>
+              <w:t>Care instructions</w:t>
+            </w:r>
+            <w:r>
+              <w:rPr>
+                <w:rFonts w:ascii="Leelawadee" w:hAnsi="Leelawadee" w:cs="Leelawadee"/>
+                <w:sz w:val="26"/>
+                <w:szCs w:val="26"/>
+              </w:rPr>
+              <w:t xml:space="preserve">: </w:t>
+            </w:r>
+            <w:r>
+              <w:rPr>
+                <w:rFonts w:ascii="Leelawadee" w:hAnsi="Leelawadee" w:cs="Leelawadee"/>
+                <w:sz w:val="26"/>
+                <w:szCs w:val="26"/>
+              </w:rPr>
+              <w:t>Hand Wash Only</w:t>
+            </w:r>
+            <w:r>
+              <w:rPr>
+                <w:rFonts w:ascii="Leelawadee" w:hAnsi="Leelawadee" w:cs="Leelawadee"/>
+                <w:sz w:val="26"/>
+                <w:szCs w:val="26"/>
+              </w:rPr>
+              <w:t>.</w:t>
+            </w:r>
+          </w:p>
+          <w:p>
+            <w:pPr>
+              <w:rPr>
+                <w:rFonts w:ascii="Leelawadee" w:hAnsi="Leelawadee" w:cs="Leelawadee"/>
+                <w:sz w:val="26"/>
+                <w:szCs w:val="26"/>
+              </w:rPr>
+            </w:pPr>
+            <w:r>
+              <w:rPr>
+                <w:rFonts w:ascii="Leelawadee" w:hAnsi="Leelawadee" w:cs="Leelawadee"/>
+                <w:sz w:val="26"/>
+                <w:szCs w:val="26"/>
+              </w:rPr>
+              <w:t>Closure type</w:t>
+            </w:r>
+            <w:r>
+              <w:rPr>
+                <w:rFonts w:ascii="Leelawadee" w:hAnsi="Leelawadee" w:cs="Leelawadee"/>
+                <w:sz w:val="26"/>
+                <w:szCs w:val="26"/>
+              </w:rPr>
+              <w:t xml:space="preserve">: </w:t>
+            </w:r>
+            <w:r>
+              <w:rPr>
+                <w:rFonts w:ascii="Leelawadee" w:hAnsi="Leelawadee" w:cs="Leelawadee"/>
+                <w:sz w:val="26"/>
+                <w:szCs w:val="26"/>
+              </w:rPr>
+              <w:t>Pull On</w:t>
+            </w:r>
+            <w:r>
+              <w:rPr>
+                <w:rFonts w:ascii="Leelawadee" w:hAnsi="Leelawadee" w:cs="Leelawadee"/>
+                <w:sz w:val="26"/>
+                <w:szCs w:val="26"/>
+              </w:rPr>
+              <w:t>.</w:t>
             </w:r>
           </w:p>
         </w:tc>
@@ -686,53 +722,73 @@
                 <w:sz w:val="26"/>
                 <w:szCs w:val="26"/>
               </w:rPr>
-              <w:t xml:space="preserve">Care </w:t>
-            </w:r>
-            <w:proofErr w:type="spellStart"/>
-            <w:r>
-              <w:rPr>
-                <w:rFonts w:ascii="Leelawadee" w:hAnsi="Leelawadee" w:cs="Leelawadee"/>
-                <w:sz w:val="26"/>
-                <w:szCs w:val="26"/>
-              </w:rPr>
-              <w:t>instructionsMachine</w:t>
-            </w:r>
-            <w:proofErr w:type="spellEnd"/>
-            <w:r>
-              <w:rPr>
-                <w:rFonts w:ascii="Leelawadee" w:hAnsi="Leelawadee" w:cs="Leelawadee"/>
-                <w:sz w:val="26"/>
-                <w:szCs w:val="26"/>
-              </w:rPr>
-              <w:t xml:space="preserve"> Wash</w:t>
-            </w:r>
-          </w:p>
-          <w:p>
-            <w:pPr>
-              <w:rPr>
-                <w:rFonts w:ascii="Leelawadee" w:hAnsi="Leelawadee" w:cs="Leelawadee"/>
-                <w:sz w:val="26"/>
-                <w:szCs w:val="26"/>
-              </w:rPr>
-            </w:pPr>
-            <w:r>
-              <w:rPr>
-                <w:rFonts w:ascii="Leelawadee" w:hAnsi="Leelawadee" w:cs="Leelawadee"/>
-                <w:sz w:val="26"/>
-                <w:szCs w:val="26"/>
-              </w:rPr>
-              <w:t xml:space="preserve">Closure </w:t>
-            </w:r>
-            <w:proofErr w:type="spellStart"/>
-            <w:r>
-              <w:rPr>
-                <w:rFonts w:ascii="Leelawadee" w:hAnsi="Leelawadee" w:cs="Leelawadee"/>
-                <w:sz w:val="26"/>
-                <w:szCs w:val="26"/>
-              </w:rPr>
-              <w:t>typeButton</w:t>
-            </w:r>
-            <w:proofErr w:type="spellEnd"/>
+              <w:t>Care instructions</w:t>
+            </w:r>
+            <w:r>
+              <w:rPr>
+                <w:rFonts w:ascii="Leelawadee" w:hAnsi="Leelawadee" w:cs="Leelawadee"/>
+                <w:sz w:val="26"/>
+                <w:szCs w:val="26"/>
+              </w:rPr>
+              <w:t xml:space="preserve">: </w:t>
+            </w:r>
+            <w:r>
+              <w:rPr>
+                <w:rFonts w:ascii="Leelawadee" w:hAnsi="Leelawadee" w:cs="Leelawadee"/>
+                <w:sz w:val="26"/>
+                <w:szCs w:val="26"/>
+              </w:rPr>
+              <w:t>Machine Wash</w:t>
+            </w:r>
+            <w:r>
+              <w:rPr>
+                <w:rFonts w:ascii="Leelawadee" w:hAnsi="Leelawadee" w:cs="Leelawadee"/>
+                <w:sz w:val="26"/>
+                <w:szCs w:val="26"/>
+              </w:rPr>
+              <w:t>.</w:t>
+            </w:r>
+          </w:p>
+          <w:p>
+            <w:pPr>
+              <w:rPr>
+                <w:rFonts w:ascii="Leelawadee" w:hAnsi="Leelawadee" w:cs="Leelawadee"/>
+                <w:sz w:val="26"/>
+                <w:szCs w:val="26"/>
+              </w:rPr>
+            </w:pPr>
+            <w:r>
+              <w:rPr>
+                <w:rFonts w:ascii="Leelawadee" w:hAnsi="Leelawadee" w:cs="Leelawadee"/>
+                <w:sz w:val="26"/>
+                <w:szCs w:val="26"/>
+              </w:rPr>
+              <w:t>Closure type</w:t>
+            </w:r>
+            <w:r>
+              <w:rPr>
+                <w:rFonts w:ascii="Leelawadee" w:hAnsi="Leelawadee" w:cs="Leelawadee"/>
+                <w:sz w:val="26"/>
+                <w:szCs w:val="26"/>
+              </w:rPr>
+              <w:t xml:space="preserve">: </w:t>
+            </w:r>
+            <w:r>
+              <w:rPr>
+                <w:rFonts w:ascii="Leelawadee" w:hAnsi="Leelawadee" w:cs="Leelawadee"/>
+                <w:sz w:val="26"/>
+                <w:szCs w:val="26"/>
+              </w:rPr>
+              <w:t>Button</w:t>
+            </w:r>
+            <w:r>
+              <w:rPr>
+                <w:rFonts w:ascii="Leelawadee" w:hAnsi="Leelawadee" w:cs="Leelawadee"/>
+                <w:sz w:val="26"/>
+                <w:szCs w:val="26"/>
+              </w:rPr>
+              <w:t>.</w:t>
+            </w:r>
           </w:p>
         </w:tc>
         <w:tc>
@@ -1461,6 +1517,8 @@
                 <w:szCs w:val="26"/>
               </w:rPr>
             </w:pPr>
+            <w:bookmarkStart w:id="0" w:name="_GoBack"/>
+            <w:bookmarkEnd w:id="0"/>
           </w:p>
           <w:p>
             <w:pPr>
@@ -1635,15 +1693,14 @@
               </w:rPr>
               <w:t xml:space="preserve"> 60% Cotton, 40% Polyester</w:t>
             </w:r>
-          </w:p>
-          <w:p>
-            <w:pPr>
-              <w:rPr>
-                <w:rFonts w:ascii="Leelawadee" w:hAnsi="Leelawadee" w:cs="Leelawadee"/>
-                <w:sz w:val="26"/>
-                <w:szCs w:val="26"/>
-              </w:rPr>
-            </w:pPr>
+            <w:r>
+              <w:rPr>
+                <w:rFonts w:ascii="Leelawadee" w:hAnsi="Leelawadee" w:cs="Leelawadee"/>
+                <w:sz w:val="26"/>
+                <w:szCs w:val="26"/>
+              </w:rPr>
+              <w:t>.</w:t>
+            </w:r>
           </w:p>
           <w:p>
             <w:pPr>
@@ -1680,15 +1737,6 @@
                 <w:szCs w:val="26"/>
               </w:rPr>
             </w:pPr>
-          </w:p>
-          <w:p>
-            <w:pPr>
-              <w:rPr>
-                <w:rFonts w:ascii="Leelawadee" w:hAnsi="Leelawadee" w:cs="Leelawadee"/>
-                <w:sz w:val="26"/>
-                <w:szCs w:val="26"/>
-              </w:rPr>
-            </w:pPr>
             <w:r>
               <w:rPr>
                 <w:rFonts w:ascii="Leelawadee" w:hAnsi="Leelawadee" w:cs="Leelawadee"/>
@@ -1706,6 +1754,14 @@
                 <w:szCs w:val="26"/>
               </w:rPr>
               <w:t>Pull-On</w:t>
+            </w:r>
+            <w:r>
+              <w:rPr>
+                <w:rFonts w:ascii="Leelawadee" w:hAnsi="Leelawadee" w:cs="Leelawadee"/>
+                <w:sz w:val="26"/>
+                <w:szCs w:val="26"/>
+              </w:rPr>
+              <w:t>.</w:t>
             </w:r>
           </w:p>
         </w:tc>
@@ -2328,8 +2384,6 @@
                 <w:szCs w:val="26"/>
               </w:rPr>
             </w:pPr>
-            <w:bookmarkStart w:id="0" w:name="_GoBack"/>
-            <w:bookmarkEnd w:id="0"/>
           </w:p>
           <w:p>
             <w:pPr>
@@ -3246,7 +3300,7 @@
 </file>
 
 <file path=customXml/itemProps1.xml><?xml version="1.0" encoding="utf-8"?>
-<ds:datastoreItem xmlns:ds="http://schemas.openxmlformats.org/officeDocument/2006/customXml" ds:itemID="{B417CDB1-AC72-4388-A249-805EC9884241}">
+<ds:datastoreItem xmlns:ds="http://schemas.openxmlformats.org/officeDocument/2006/customXml" ds:itemID="{19880EFA-5C6E-4C0E-B1D4-566239ABBF82}">
   <ds:schemaRefs>
     <ds:schemaRef ds:uri="http://schemas.openxmlformats.org/officeDocument/2006/bibliography"/>
   </ds:schemaRefs>

</xml_diff>

<commit_message>
Reduce products images size of men shoes
</commit_message>
<xml_diff>
--- a/admin/inc/images/clothes/men/t-shirt/all t-shirt.docx
+++ b/admin/inc/images/clothes/men/t-shirt/all t-shirt.docx
@@ -1517,8 +1517,6 @@
                 <w:szCs w:val="26"/>
               </w:rPr>
             </w:pPr>
-            <w:bookmarkStart w:id="0" w:name="_GoBack"/>
-            <w:bookmarkEnd w:id="0"/>
           </w:p>
           <w:p>
             <w:pPr>
@@ -2267,8 +2265,18 @@
                 <w:sz w:val="26"/>
                 <w:szCs w:val="26"/>
               </w:rPr>
-              <w:t xml:space="preserve"> – Moisture-wicking fabric keeps you dry and comfortable.</w:t>
-            </w:r>
+              <w:t>:</w:t>
+            </w:r>
+            <w:r>
+              <w:rPr>
+                <w:rFonts w:ascii="Leelawadee" w:hAnsi="Leelawadee" w:cs="Leelawadee"/>
+                <w:sz w:val="26"/>
+                <w:szCs w:val="26"/>
+              </w:rPr>
+              <w:t xml:space="preserve"> Moisture-wicking fabric keeps you dry and comfortable.</w:t>
+            </w:r>
+            <w:bookmarkStart w:id="0" w:name="_GoBack"/>
+            <w:bookmarkEnd w:id="0"/>
           </w:p>
           <w:p>
             <w:pPr>
@@ -3300,7 +3308,7 @@
 </file>
 
 <file path=customXml/itemProps1.xml><?xml version="1.0" encoding="utf-8"?>
-<ds:datastoreItem xmlns:ds="http://schemas.openxmlformats.org/officeDocument/2006/customXml" ds:itemID="{19880EFA-5C6E-4C0E-B1D4-566239ABBF82}">
+<ds:datastoreItem xmlns:ds="http://schemas.openxmlformats.org/officeDocument/2006/customXml" ds:itemID="{4F1FC602-4B43-4F16-9542-D771CEF23BBD}">
   <ds:schemaRefs>
     <ds:schemaRef ds:uri="http://schemas.openxmlformats.org/officeDocument/2006/bibliography"/>
   </ds:schemaRefs>

</xml_diff>